<commit_message>
Add YouTube links to User Guide.
</commit_message>
<xml_diff>
--- a/webapp/static/user_guide/documenting_data_provenance.docx
+++ b/webapp/static/user_guide/documenting_data_provenance.docx
@@ -16,7 +16,7 @@
           <w:sz w:val="40"/>
           <w:szCs w:val="40"/>
         </w:rPr>
-        <w:t xml:space="preserve">Documenting Data Provenance </w:t>
+        <w:tab/>
       </w:r>
       <w:r>
         <w:rPr>
@@ -32,12 +32,112 @@
         </w:rPr>
         <w:tab/>
       </w:r>
-      <w:r>
+    </w:p>
+    <w:p>
+      <w:pPr>
+        <w:spacing w:after="0" w:line="259" w:lineRule="auto"/>
+        <w:ind w:left="0" w:firstLine="0"/>
         <w:rPr>
           <w:sz w:val="40"/>
           <w:szCs w:val="40"/>
         </w:rPr>
+      </w:pPr>
+      <w:r>
+        <w:rPr>
+          <w:sz w:val="40"/>
+          <w:szCs w:val="40"/>
+        </w:rPr>
+        <w:t>Documenting Data Provenance</w:t>
+      </w:r>
+      <w:r>
+        <w:rPr>
+          <w:sz w:val="40"/>
+          <w:szCs w:val="40"/>
+        </w:rPr>
         <w:tab/>
+      </w:r>
+      <w:r>
+        <w:rPr>
+          <w:sz w:val="40"/>
+          <w:szCs w:val="40"/>
+        </w:rPr>
+        <w:tab/>
+      </w:r>
+      <w:r>
+        <w:rPr>
+          <w:sz w:val="40"/>
+          <w:szCs w:val="40"/>
+        </w:rPr>
+        <w:tab/>
+      </w:r>
+      <w:r>
+        <w:rPr>
+          <w:sz w:val="40"/>
+          <w:szCs w:val="40"/>
+        </w:rPr>
+        <w:tab/>
+      </w:r>
+      <w:r>
+        <w:rPr>
+          <w:noProof/>
+          <w:sz w:val="36"/>
+          <w:szCs w:val="36"/>
+        </w:rPr>
+        <w:drawing>
+          <wp:inline distT="0" distB="0" distL="0" distR="0" wp14:anchorId="5B9F72F3" wp14:editId="63B441D5">
+            <wp:extent cx="868680" cy="192024"/>
+            <wp:effectExtent l="0" t="0" r="0" b="0"/>
+            <wp:docPr id="2" name="Picture 2" descr="Watch a short demo/discussion on YouTube">
+              <a:hlinkClick xmlns:a="http://schemas.openxmlformats.org/drawingml/2006/main" r:id="rId4" tooltip="Watch a short YouTube video"/>
+              <a:extLst xmlns:a="http://schemas.openxmlformats.org/drawingml/2006/main">
+                <a:ext uri="{C183D7F6-B498-43B3-948B-1728B52AA6E4}">
+                  <adec:decorative xmlns:adec="http://schemas.microsoft.com/office/drawing/2017/decorative" val="0"/>
+                </a:ext>
+              </a:extLst>
+            </wp:docPr>
+            <wp:cNvGraphicFramePr>
+              <a:graphicFrameLocks xmlns:a="http://schemas.openxmlformats.org/drawingml/2006/main" noChangeAspect="1"/>
+            </wp:cNvGraphicFramePr>
+            <a:graphic xmlns:a="http://schemas.openxmlformats.org/drawingml/2006/main">
+              <a:graphicData uri="http://schemas.openxmlformats.org/drawingml/2006/picture">
+                <pic:pic xmlns:pic="http://schemas.openxmlformats.org/drawingml/2006/picture">
+                  <pic:nvPicPr>
+                    <pic:cNvPr id="2" name="Picture 2" descr="Watch a short demo/discussion on YouTube">
+                      <a:hlinkClick r:id="rId4" tooltip="Watch a short YouTube video"/>
+                      <a:extLst>
+                        <a:ext uri="{C183D7F6-B498-43B3-948B-1728B52AA6E4}">
+                          <adec:decorative xmlns:adec="http://schemas.microsoft.com/office/drawing/2017/decorative" val="0"/>
+                        </a:ext>
+                      </a:extLst>
+                    </pic:cNvPr>
+                    <pic:cNvPicPr/>
+                  </pic:nvPicPr>
+                  <pic:blipFill>
+                    <a:blip r:embed="rId5" cstate="print">
+                      <a:extLst>
+                        <a:ext uri="{28A0092B-C50C-407E-A947-70E740481C1C}">
+                          <a14:useLocalDpi xmlns:a14="http://schemas.microsoft.com/office/drawing/2010/main" val="0"/>
+                        </a:ext>
+                      </a:extLst>
+                    </a:blip>
+                    <a:stretch>
+                      <a:fillRect/>
+                    </a:stretch>
+                  </pic:blipFill>
+                  <pic:spPr>
+                    <a:xfrm>
+                      <a:off x="0" y="0"/>
+                      <a:ext cx="868680" cy="192024"/>
+                    </a:xfrm>
+                    <a:prstGeom prst="rect">
+                      <a:avLst/>
+                    </a:prstGeom>
+                  </pic:spPr>
+                </pic:pic>
+              </a:graphicData>
+            </a:graphic>
+          </wp:inline>
+        </w:drawing>
       </w:r>
     </w:p>
     <w:p>
@@ -45,12 +145,6 @@
         <w:spacing w:after="0" w:line="259" w:lineRule="auto"/>
         <w:ind w:left="0" w:firstLine="0"/>
       </w:pPr>
-      <w:r>
-        <w:rPr>
-          <w:sz w:val="32"/>
-        </w:rPr>
-        <w:t xml:space="preserve"> </w:t>
-      </w:r>
     </w:p>
     <w:p>
       <w:pPr>
@@ -352,13 +446,20 @@
         <w:t>”</w:t>
       </w:r>
     </w:p>
-    <w:p/>
-    <w:p>
-      <w:r>
+    <w:p>
+      <w:pPr>
+        <w:ind w:left="0" w:firstLine="0"/>
+      </w:pPr>
+    </w:p>
+    <w:p>
+      <w:r>
+        <w:rPr>
+          <w:noProof/>
+        </w:rPr>
         <w:drawing>
-          <wp:inline distT="0" distB="0" distL="0" distR="0" wp14:anchorId="19D2992B" wp14:editId="46ED511D">
-            <wp:extent cx="5943600" cy="4556125"/>
-            <wp:effectExtent l="0" t="0" r="0" b="3175"/>
+          <wp:inline distT="0" distB="0" distL="0" distR="0" wp14:anchorId="19D2992B" wp14:editId="151C6C8B">
+            <wp:extent cx="5452533" cy="4179691"/>
+            <wp:effectExtent l="0" t="0" r="0" b="0"/>
             <wp:docPr id="3" name="Picture 3" descr="Graphical user interface, text, application&#10;&#10;Description automatically generated"/>
             <wp:cNvGraphicFramePr>
               <a:graphicFrameLocks xmlns:a="http://schemas.openxmlformats.org/drawingml/2006/main" noChangeAspect="1"/>
@@ -371,7 +472,7 @@
                     <pic:cNvPicPr/>
                   </pic:nvPicPr>
                   <pic:blipFill>
-                    <a:blip r:embed="rId4"/>
+                    <a:blip r:embed="rId6"/>
                     <a:stretch>
                       <a:fillRect/>
                     </a:stretch>
@@ -379,7 +480,7 @@
                   <pic:spPr>
                     <a:xfrm>
                       <a:off x="0" y="0"/>
-                      <a:ext cx="5943600" cy="4556125"/>
+                      <a:ext cx="5520423" cy="4231733"/>
                     </a:xfrm>
                     <a:prstGeom prst="rect">
                       <a:avLst/>
@@ -432,6 +533,9 @@
     </w:p>
     <w:p>
       <w:r>
+        <w:rPr>
+          <w:noProof/>
+        </w:rPr>
         <w:drawing>
           <wp:inline distT="0" distB="0" distL="0" distR="0" wp14:anchorId="62666F45" wp14:editId="0287E45C">
             <wp:extent cx="3606800" cy="2004934"/>
@@ -448,7 +552,7 @@
                     <pic:cNvPicPr/>
                   </pic:nvPicPr>
                   <pic:blipFill>
-                    <a:blip r:embed="rId5"/>
+                    <a:blip r:embed="rId7"/>
                     <a:stretch>
                       <a:fillRect/>
                     </a:stretch>
@@ -479,10 +583,7 @@
         <w:ind w:left="20"/>
       </w:pPr>
       <w:r>
-        <w:t>Let’s say we want to fetch provenance metadata for data package edi.100.4.</w:t>
-      </w:r>
-      <w:r>
-        <w:t xml:space="preserve"> We click the </w:t>
+        <w:t xml:space="preserve">Let’s say we want to fetch provenance metadata for data package edi.100.4. We click the </w:t>
       </w:r>
       <w:proofErr w:type="spellStart"/>
       <w:r>
@@ -512,17 +613,14 @@
       </w:r>
       <w:proofErr w:type="spellEnd"/>
       <w:r>
-        <w:t xml:space="preserve"> scope </w:t>
-      </w:r>
-      <w:r>
-        <w:t xml:space="preserve">(only part of the list is shown below). </w:t>
-      </w:r>
-      <w:r>
-        <w:t>Click the link for edi.100.</w:t>
-      </w:r>
-    </w:p>
-    <w:p>
-      <w:r>
+        <w:t xml:space="preserve"> scope (only part of the list is shown below). Click the link for edi.100.</w:t>
+      </w:r>
+    </w:p>
+    <w:p>
+      <w:r>
+        <w:rPr>
+          <w:noProof/>
+        </w:rPr>
         <w:drawing>
           <wp:inline distT="0" distB="0" distL="0" distR="0" wp14:anchorId="1C63EE79" wp14:editId="077C833B">
             <wp:extent cx="3443739" cy="2082800"/>
@@ -539,7 +637,7 @@
                     <pic:cNvPicPr/>
                   </pic:nvPicPr>
                   <pic:blipFill>
-                    <a:blip r:embed="rId6"/>
+                    <a:blip r:embed="rId8"/>
                     <a:stretch>
                       <a:fillRect/>
                     </a:stretch>
@@ -581,6 +679,9 @@
     </w:p>
     <w:p>
       <w:r>
+        <w:rPr>
+          <w:noProof/>
+        </w:rPr>
         <w:drawing>
           <wp:inline distT="0" distB="0" distL="0" distR="0" wp14:anchorId="140915BE" wp14:editId="286FA788">
             <wp:extent cx="3276600" cy="1329193"/>
@@ -597,7 +698,7 @@
                     <pic:cNvPicPr/>
                   </pic:nvPicPr>
                   <pic:blipFill>
-                    <a:blip r:embed="rId7"/>
+                    <a:blip r:embed="rId9"/>
                     <a:stretch>
                       <a:fillRect/>
                     </a:stretch>
@@ -626,6 +727,9 @@
     </w:p>
     <w:p>
       <w:r>
+        <w:rPr>
+          <w:noProof/>
+        </w:rPr>
         <w:drawing>
           <wp:inline distT="0" distB="0" distL="0" distR="0" wp14:anchorId="463CA1A3" wp14:editId="0C429761">
             <wp:extent cx="5943600" cy="4846955"/>
@@ -642,7 +746,7 @@
                     <pic:cNvPicPr/>
                   </pic:nvPicPr>
                   <pic:blipFill>
-                    <a:blip r:embed="rId8"/>
+                    <a:blip r:embed="rId10"/>
                     <a:stretch>
                       <a:fillRect/>
                     </a:stretch>
@@ -680,6 +784,9 @@
     </w:p>
     <w:p>
       <w:r>
+        <w:rPr>
+          <w:noProof/>
+        </w:rPr>
         <w:lastRenderedPageBreak/>
         <w:drawing>
           <wp:inline distT="0" distB="0" distL="0" distR="0" wp14:anchorId="302AE200" wp14:editId="782CEA9F">
@@ -697,7 +804,7 @@
                     <pic:cNvPicPr/>
                   </pic:nvPicPr>
                   <pic:blipFill>
-                    <a:blip r:embed="rId9"/>
+                    <a:blip r:embed="rId11"/>
                     <a:stretch>
                       <a:fillRect/>
                     </a:stretch>
@@ -1216,6 +1323,30 @@
     <w:semiHidden/>
     <w:unhideWhenUsed/>
   </w:style>
+  <w:style w:type="character" w:styleId="Hyperlink">
+    <w:name w:val="Hyperlink"/>
+    <w:basedOn w:val="DefaultParagraphFont"/>
+    <w:uiPriority w:val="99"/>
+    <w:semiHidden/>
+    <w:unhideWhenUsed/>
+    <w:rsid w:val="00E93B30"/>
+    <w:rPr>
+      <w:color w:val="0000FF"/>
+      <w:u w:val="single"/>
+    </w:rPr>
+  </w:style>
+  <w:style w:type="character" w:styleId="FollowedHyperlink">
+    <w:name w:val="FollowedHyperlink"/>
+    <w:basedOn w:val="DefaultParagraphFont"/>
+    <w:uiPriority w:val="99"/>
+    <w:semiHidden/>
+    <w:unhideWhenUsed/>
+    <w:rsid w:val="00E93B30"/>
+    <w:rPr>
+      <w:color w:val="954F72" w:themeColor="followedHyperlink"/>
+      <w:u w:val="single"/>
+    </w:rPr>
+  </w:style>
 </w:styles>
 </file>
 

</xml_diff>

<commit_message>
Tweak user guide for Documenting Data Provenance.
</commit_message>
<xml_diff>
--- a/webapp/static/user_guide/documenting_data_provenance.docx
+++ b/webapp/static/user_guide/documenting_data_provenance.docx
@@ -2,37 +2,6 @@
 <file path=word/document.xml><?xml version="1.0" encoding="utf-8"?>
 <w:document xmlns:wpc="http://schemas.microsoft.com/office/word/2010/wordprocessingCanvas" xmlns:cx="http://schemas.microsoft.com/office/drawing/2014/chartex" xmlns:cx1="http://schemas.microsoft.com/office/drawing/2015/9/8/chartex" xmlns:cx2="http://schemas.microsoft.com/office/drawing/2015/10/21/chartex" xmlns:cx3="http://schemas.microsoft.com/office/drawing/2016/5/9/chartex" xmlns:cx4="http://schemas.microsoft.com/office/drawing/2016/5/10/chartex" xmlns:cx5="http://schemas.microsoft.com/office/drawing/2016/5/11/chartex" xmlns:cx6="http://schemas.microsoft.com/office/drawing/2016/5/12/chartex" xmlns:cx7="http://schemas.microsoft.com/office/drawing/2016/5/13/chartex" xmlns:cx8="http://schemas.microsoft.com/office/drawing/2016/5/14/chartex" xmlns:mc="http://schemas.openxmlformats.org/markup-compatibility/2006" xmlns:aink="http://schemas.microsoft.com/office/drawing/2016/ink" xmlns:am3d="http://schemas.microsoft.com/office/drawing/2017/model3d" xmlns:o="urn:schemas-microsoft-com:office:office" xmlns:oel="http://schemas.microsoft.com/office/2019/extlst" xmlns:r="http://schemas.openxmlformats.org/officeDocument/2006/relationships" xmlns:m="http://schemas.openxmlformats.org/officeDocument/2006/math" xmlns:v="urn:schemas-microsoft-com:vml" xmlns:wp14="http://schemas.microsoft.com/office/word/2010/wordprocessingDrawing" xmlns:wp="http://schemas.openxmlformats.org/drawingml/2006/wordprocessingDrawing" xmlns:w10="urn:schemas-microsoft-com:office:word" xmlns:w="http://schemas.openxmlformats.org/wordprocessingml/2006/main" xmlns:w14="http://schemas.microsoft.com/office/word/2010/wordml" xmlns:w15="http://schemas.microsoft.com/office/word/2012/wordml" xmlns:w16cex="http://schemas.microsoft.com/office/word/2018/wordml/cex" xmlns:w16cid="http://schemas.microsoft.com/office/word/2016/wordml/cid" xmlns:w16="http://schemas.microsoft.com/office/word/2018/wordml" xmlns:w16sdtdh="http://schemas.microsoft.com/office/word/2020/wordml/sdtdatahash" xmlns:w16se="http://schemas.microsoft.com/office/word/2015/wordml/symex" xmlns:wpg="http://schemas.microsoft.com/office/word/2010/wordprocessingGroup" xmlns:wpi="http://schemas.microsoft.com/office/word/2010/wordprocessingInk" xmlns:wne="http://schemas.microsoft.com/office/word/2006/wordml" xmlns:wps="http://schemas.microsoft.com/office/word/2010/wordprocessingShape" mc:Ignorable="w14 w15 w16se w16cid w16 w16cex w16sdtdh wp14">
   <w:body>
-    <w:p>
-      <w:pPr>
-        <w:spacing w:after="0" w:line="259" w:lineRule="auto"/>
-        <w:ind w:left="0" w:firstLine="0"/>
-        <w:rPr>
-          <w:sz w:val="40"/>
-          <w:szCs w:val="40"/>
-        </w:rPr>
-      </w:pPr>
-      <w:r>
-        <w:rPr>
-          <w:sz w:val="40"/>
-          <w:szCs w:val="40"/>
-        </w:rPr>
-        <w:tab/>
-      </w:r>
-      <w:r>
-        <w:rPr>
-          <w:sz w:val="40"/>
-          <w:szCs w:val="40"/>
-        </w:rPr>
-        <w:tab/>
-      </w:r>
-      <w:r>
-        <w:rPr>
-          <w:sz w:val="40"/>
-          <w:szCs w:val="40"/>
-        </w:rPr>
-        <w:tab/>
-      </w:r>
-    </w:p>
     <w:p>
       <w:pPr>
         <w:spacing w:after="0" w:line="259" w:lineRule="auto"/>
@@ -457,8 +426,8 @@
           <w:noProof/>
         </w:rPr>
         <w:drawing>
-          <wp:inline distT="0" distB="0" distL="0" distR="0" wp14:anchorId="19D2992B" wp14:editId="151C6C8B">
-            <wp:extent cx="5452533" cy="4179691"/>
+          <wp:inline distT="0" distB="0" distL="0" distR="0" wp14:anchorId="19D2992B" wp14:editId="12E654B8">
+            <wp:extent cx="5920131" cy="4538133"/>
             <wp:effectExtent l="0" t="0" r="0" b="0"/>
             <wp:docPr id="3" name="Picture 3" descr="Graphical user interface, text, application&#10;&#10;Description automatically generated"/>
             <wp:cNvGraphicFramePr>
@@ -480,7 +449,7 @@
                   <pic:spPr>
                     <a:xfrm>
                       <a:off x="0" y="0"/>
-                      <a:ext cx="5520423" cy="4231733"/>
+                      <a:ext cx="6020442" cy="4615027"/>
                     </a:xfrm>
                     <a:prstGeom prst="rect">
                       <a:avLst/>

</xml_diff>